<commit_message>
reacomode las imagenes y no agrege nada
</commit_message>
<xml_diff>
--- a/imagenes de analisis.docx
+++ b/imagenes de analisis.docx
@@ -9,10 +9,10 @@
           <w:lang w:eastAsia="es-CO"/>
         </w:rPr>
         <w:drawing>
-          <wp:inline distT="0" distB="0" distL="0" distR="0">
-            <wp:extent cx="4129405" cy="8258810"/>
-            <wp:effectExtent l="0" t="0" r="4445" b="8890"/>
-            <wp:docPr id="2" name="Imagen 2"/>
+          <wp:inline distT="0" distB="0" distL="0" distR="0" wp14:anchorId="21F391EB" wp14:editId="1831A8C9">
+            <wp:extent cx="5612130" cy="4581525"/>
+            <wp:effectExtent l="0" t="0" r="7620" b="9525"/>
+            <wp:docPr id="1" name="Imagen 1"/>
             <wp:cNvGraphicFramePr>
               <a:graphicFrameLocks xmlns:a="http://schemas.openxmlformats.org/drawingml/2006/main" noChangeAspect="1"/>
             </wp:cNvGraphicFramePr>
@@ -20,7 +20,7 @@
               <a:graphicData uri="http://schemas.openxmlformats.org/drawingml/2006/picture">
                 <pic:pic xmlns:pic="http://schemas.openxmlformats.org/drawingml/2006/picture">
                   <pic:nvPicPr>
-                    <pic:cNvPr id="2" name="WhatsApp Image 2020-10-17 at 2.46.22 PM (1).jpeg"/>
+                    <pic:cNvPr id="1" name="WhatsApp Image 2020-10-17 at 2.26.28 PM.jpeg"/>
                     <pic:cNvPicPr/>
                   </pic:nvPicPr>
                   <pic:blipFill>
@@ -38,7 +38,7 @@
                   <pic:spPr>
                     <a:xfrm>
                       <a:off x="0" y="0"/>
-                      <a:ext cx="4129405" cy="8258810"/>
+                      <a:ext cx="5612130" cy="4581525"/>
                     </a:xfrm>
                     <a:prstGeom prst="rect">
                       <a:avLst/>
@@ -50,7 +50,6 @@
           </wp:inline>
         </w:drawing>
       </w:r>
-      <w:bookmarkStart w:id="0" w:name="_GoBack"/>
       <w:r>
         <w:rPr>
           <w:noProof/>
@@ -58,7 +57,7 @@
         </w:rPr>
         <w:lastRenderedPageBreak/>
         <w:drawing>
-          <wp:inline distT="0" distB="0" distL="0" distR="0">
+          <wp:inline distT="0" distB="0" distL="0" distR="0" wp14:anchorId="35D5FB6C" wp14:editId="6D1B22F1">
             <wp:extent cx="4129405" cy="8258810"/>
             <wp:effectExtent l="0" t="0" r="4445" b="8890"/>
             <wp:docPr id="3" name="Imagen 3"/>
@@ -99,7 +98,6 @@
           </wp:inline>
         </w:drawing>
       </w:r>
-      <w:bookmarkEnd w:id="0"/>
       <w:r>
         <w:rPr>
           <w:noProof/>
@@ -107,10 +105,10 @@
         </w:rPr>
         <w:lastRenderedPageBreak/>
         <w:drawing>
-          <wp:inline distT="0" distB="0" distL="0" distR="0">
-            <wp:extent cx="5612130" cy="4581525"/>
-            <wp:effectExtent l="0" t="0" r="7620" b="9525"/>
-            <wp:docPr id="1" name="Imagen 1"/>
+          <wp:inline distT="0" distB="0" distL="0" distR="0" wp14:anchorId="2DCF7D27" wp14:editId="0C011EFB">
+            <wp:extent cx="4129405" cy="8258810"/>
+            <wp:effectExtent l="0" t="0" r="4445" b="8890"/>
+            <wp:docPr id="2" name="Imagen 2"/>
             <wp:cNvGraphicFramePr>
               <a:graphicFrameLocks xmlns:a="http://schemas.openxmlformats.org/drawingml/2006/main" noChangeAspect="1"/>
             </wp:cNvGraphicFramePr>
@@ -118,7 +116,7 @@
               <a:graphicData uri="http://schemas.openxmlformats.org/drawingml/2006/picture">
                 <pic:pic xmlns:pic="http://schemas.openxmlformats.org/drawingml/2006/picture">
                   <pic:nvPicPr>
-                    <pic:cNvPr id="1" name="WhatsApp Image 2020-10-17 at 2.26.28 PM.jpeg"/>
+                    <pic:cNvPr id="2" name="WhatsApp Image 2020-10-17 at 2.46.22 PM (1).jpeg"/>
                     <pic:cNvPicPr/>
                   </pic:nvPicPr>
                   <pic:blipFill>
@@ -136,7 +134,7 @@
                   <pic:spPr>
                     <a:xfrm>
                       <a:off x="0" y="0"/>
-                      <a:ext cx="5612130" cy="4581525"/>
+                      <a:ext cx="4129405" cy="8258810"/>
                     </a:xfrm>
                     <a:prstGeom prst="rect">
                       <a:avLst/>
@@ -148,6 +146,11 @@
           </wp:inline>
         </w:drawing>
       </w:r>
+      <w:r>
+        <w:t>-</w:t>
+      </w:r>
+      <w:bookmarkStart w:id="0" w:name="_GoBack"/>
+      <w:bookmarkEnd w:id="0"/>
     </w:p>
     <w:sectPr>
       <w:pgSz w:w="12240" w:h="15840"/>

</xml_diff>

<commit_message>
agrege dos imagenes nuevas
</commit_message>
<xml_diff>
--- a/imagenes de analisis.docx
+++ b/imagenes de analisis.docx
@@ -149,7 +149,103 @@
       <w:r>
         <w:t>-</w:t>
       </w:r>
+      <w:r>
+        <w:rPr>
+          <w:noProof/>
+          <w:lang w:eastAsia="es-CO"/>
+        </w:rPr>
+        <w:lastRenderedPageBreak/>
+        <w:drawing>
+          <wp:inline distT="0" distB="0" distL="0" distR="0">
+            <wp:extent cx="4645660" cy="8258810"/>
+            <wp:effectExtent l="0" t="0" r="2540" b="8890"/>
+            <wp:docPr id="4" name="Imagen 4"/>
+            <wp:cNvGraphicFramePr>
+              <a:graphicFrameLocks xmlns:a="http://schemas.openxmlformats.org/drawingml/2006/main" noChangeAspect="1"/>
+            </wp:cNvGraphicFramePr>
+            <a:graphic xmlns:a="http://schemas.openxmlformats.org/drawingml/2006/main">
+              <a:graphicData uri="http://schemas.openxmlformats.org/drawingml/2006/picture">
+                <pic:pic xmlns:pic="http://schemas.openxmlformats.org/drawingml/2006/picture">
+                  <pic:nvPicPr>
+                    <pic:cNvPr id="4" name="WhatsApp Image 2020-10-17 at 3.10.51 PM (1).jpeg"/>
+                    <pic:cNvPicPr/>
+                  </pic:nvPicPr>
+                  <pic:blipFill>
+                    <a:blip r:embed="rId7">
+                      <a:extLst>
+                        <a:ext uri="{28A0092B-C50C-407E-A947-70E740481C1C}">
+                          <a14:useLocalDpi xmlns:a14="http://schemas.microsoft.com/office/drawing/2010/main" val="0"/>
+                        </a:ext>
+                      </a:extLst>
+                    </a:blip>
+                    <a:stretch>
+                      <a:fillRect/>
+                    </a:stretch>
+                  </pic:blipFill>
+                  <pic:spPr>
+                    <a:xfrm>
+                      <a:off x="0" y="0"/>
+                      <a:ext cx="4645660" cy="8258810"/>
+                    </a:xfrm>
+                    <a:prstGeom prst="rect">
+                      <a:avLst/>
+                    </a:prstGeom>
+                  </pic:spPr>
+                </pic:pic>
+              </a:graphicData>
+            </a:graphic>
+          </wp:inline>
+        </w:drawing>
+      </w:r>
       <w:bookmarkStart w:id="0" w:name="_GoBack"/>
+      <w:r>
+        <w:rPr>
+          <w:noProof/>
+          <w:lang w:eastAsia="es-CO"/>
+        </w:rPr>
+        <w:lastRenderedPageBreak/>
+        <w:drawing>
+          <wp:inline distT="0" distB="0" distL="0" distR="0">
+            <wp:extent cx="4645660" cy="8258810"/>
+            <wp:effectExtent l="0" t="0" r="2540" b="8890"/>
+            <wp:docPr id="5" name="Imagen 5"/>
+            <wp:cNvGraphicFramePr>
+              <a:graphicFrameLocks xmlns:a="http://schemas.openxmlformats.org/drawingml/2006/main" noChangeAspect="1"/>
+            </wp:cNvGraphicFramePr>
+            <a:graphic xmlns:a="http://schemas.openxmlformats.org/drawingml/2006/main">
+              <a:graphicData uri="http://schemas.openxmlformats.org/drawingml/2006/picture">
+                <pic:pic xmlns:pic="http://schemas.openxmlformats.org/drawingml/2006/picture">
+                  <pic:nvPicPr>
+                    <pic:cNvPr id="5" name="WhatsApp Image 2020-10-17 at 3.10.51 PM.jpeg"/>
+                    <pic:cNvPicPr/>
+                  </pic:nvPicPr>
+                  <pic:blipFill>
+                    <a:blip r:embed="rId8">
+                      <a:extLst>
+                        <a:ext uri="{28A0092B-C50C-407E-A947-70E740481C1C}">
+                          <a14:useLocalDpi xmlns:a14="http://schemas.microsoft.com/office/drawing/2010/main" val="0"/>
+                        </a:ext>
+                      </a:extLst>
+                    </a:blip>
+                    <a:stretch>
+                      <a:fillRect/>
+                    </a:stretch>
+                  </pic:blipFill>
+                  <pic:spPr>
+                    <a:xfrm>
+                      <a:off x="0" y="0"/>
+                      <a:ext cx="4645660" cy="8258810"/>
+                    </a:xfrm>
+                    <a:prstGeom prst="rect">
+                      <a:avLst/>
+                    </a:prstGeom>
+                  </pic:spPr>
+                </pic:pic>
+              </a:graphicData>
+            </a:graphic>
+          </wp:inline>
+        </w:drawing>
+      </w:r>
       <w:bookmarkEnd w:id="0"/>
     </w:p>
     <w:sectPr>

</xml_diff>

<commit_message>
nueve y ultima foto
</commit_message>
<xml_diff>
--- a/imagenes de analisis.docx
+++ b/imagenes de analisis.docx
@@ -245,7 +245,6 @@
           </wp:inline>
         </w:drawing>
       </w:r>
-      <w:bookmarkStart w:id="0" w:name="_GoBack"/>
       <w:r>
         <w:rPr>
           <w:noProof/>
@@ -269,6 +268,110 @@
                   </pic:nvPicPr>
                   <pic:blipFill>
                     <a:blip r:embed="rId9">
+                      <a:extLst>
+                        <a:ext uri="{28A0092B-C50C-407E-A947-70E740481C1C}">
+                          <a14:useLocalDpi xmlns:a14="http://schemas.microsoft.com/office/drawing/2010/main" val="0"/>
+                        </a:ext>
+                      </a:extLst>
+                    </a:blip>
+                    <a:stretch>
+                      <a:fillRect/>
+                    </a:stretch>
+                  </pic:blipFill>
+                  <pic:spPr>
+                    <a:xfrm>
+                      <a:off x="0" y="0"/>
+                      <a:ext cx="4645660" cy="8258810"/>
+                    </a:xfrm>
+                    <a:prstGeom prst="rect">
+                      <a:avLst/>
+                    </a:prstGeom>
+                  </pic:spPr>
+                </pic:pic>
+              </a:graphicData>
+            </a:graphic>
+          </wp:inline>
+        </w:drawing>
+      </w:r>
+      <w:r>
+        <w:rPr>
+          <w:noProof/>
+          <w:lang w:eastAsia="es-CO"/>
+        </w:rPr>
+        <w:lastRenderedPageBreak/>
+        <w:drawing>
+          <wp:inline distT="0" distB="0" distL="0" distR="0">
+            <wp:extent cx="4400550" cy="4405868"/>
+            <wp:effectExtent l="0" t="0" r="0" b="0"/>
+            <wp:docPr id="7" name="Imagen 7"/>
+            <wp:cNvGraphicFramePr>
+              <a:graphicFrameLocks xmlns:a="http://schemas.openxmlformats.org/drawingml/2006/main" noChangeAspect="1"/>
+            </wp:cNvGraphicFramePr>
+            <a:graphic xmlns:a="http://schemas.openxmlformats.org/drawingml/2006/main">
+              <a:graphicData uri="http://schemas.openxmlformats.org/drawingml/2006/picture">
+                <pic:pic xmlns:pic="http://schemas.openxmlformats.org/drawingml/2006/picture">
+                  <pic:nvPicPr>
+                    <pic:cNvPr id="7" name="WhatsApp Image 2020-10-17 at 3.34.50 PM.jpeg"/>
+                    <pic:cNvPicPr/>
+                  </pic:nvPicPr>
+                  <pic:blipFill rotWithShape="1">
+                    <a:blip r:embed="rId10">
+                      <a:extLst>
+                        <a:ext uri="{28A0092B-C50C-407E-A947-70E740481C1C}">
+                          <a14:useLocalDpi xmlns:a14="http://schemas.microsoft.com/office/drawing/2010/main" val="0"/>
+                        </a:ext>
+                      </a:extLst>
+                    </a:blip>
+                    <a:srcRect l="23522" r="20867"/>
+                    <a:stretch/>
+                  </pic:blipFill>
+                  <pic:spPr bwMode="auto">
+                    <a:xfrm>
+                      <a:off x="0" y="0"/>
+                      <a:ext cx="4404224" cy="4409546"/>
+                    </a:xfrm>
+                    <a:prstGeom prst="rect">
+                      <a:avLst/>
+                    </a:prstGeom>
+                    <a:ln>
+                      <a:noFill/>
+                    </a:ln>
+                    <a:extLst>
+                      <a:ext uri="{53640926-AAD7-44D8-BBD7-CCE9431645EC}">
+                        <a14:shadowObscured xmlns:a14="http://schemas.microsoft.com/office/drawing/2010/main"/>
+                      </a:ext>
+                    </a:extLst>
+                  </pic:spPr>
+                </pic:pic>
+              </a:graphicData>
+            </a:graphic>
+          </wp:inline>
+        </w:drawing>
+      </w:r>
+      <w:bookmarkStart w:id="0" w:name="_GoBack"/>
+      <w:r>
+        <w:rPr>
+          <w:noProof/>
+          <w:lang w:eastAsia="es-CO"/>
+        </w:rPr>
+        <w:lastRenderedPageBreak/>
+        <w:drawing>
+          <wp:inline distT="0" distB="0" distL="0" distR="0">
+            <wp:extent cx="4645660" cy="8258810"/>
+            <wp:effectExtent l="0" t="0" r="2540" b="8890"/>
+            <wp:docPr id="8" name="Imagen 8"/>
+            <wp:cNvGraphicFramePr>
+              <a:graphicFrameLocks xmlns:a="http://schemas.openxmlformats.org/drawingml/2006/main" noChangeAspect="1"/>
+            </wp:cNvGraphicFramePr>
+            <a:graphic xmlns:a="http://schemas.openxmlformats.org/drawingml/2006/main">
+              <a:graphicData uri="http://schemas.openxmlformats.org/drawingml/2006/picture">
+                <pic:pic xmlns:pic="http://schemas.openxmlformats.org/drawingml/2006/picture">
+                  <pic:nvPicPr>
+                    <pic:cNvPr id="8" name="WhatsApp Image 2020-10-17 at 3.41.52 PM.jpeg"/>
+                    <pic:cNvPicPr/>
+                  </pic:nvPicPr>
+                  <pic:blipFill>
+                    <a:blip r:embed="rId11">
                       <a:extLst>
                         <a:ext uri="{28A0092B-C50C-407E-A947-70E740481C1C}">
                           <a14:useLocalDpi xmlns:a14="http://schemas.microsoft.com/office/drawing/2010/main" val="0"/>

</xml_diff>